<commit_message>
update todo apis doc
</commit_message>
<xml_diff>
--- a/docs/Todo APIs Document.docx
+++ b/docs/Todo APIs Document.docx
@@ -12,7 +12,6 @@
           <w:szCs w:val="40"/>
         </w:rPr>
       </w:pPr>
-      <w:proofErr w:type="spellStart"/>
       <w:r>
         <w:rPr>
           <w:b/>
@@ -22,7 +21,6 @@
         </w:rPr>
         <w:t>Todo</w:t>
       </w:r>
-      <w:proofErr w:type="spellEnd"/>
       <w:r>
         <w:rPr>
           <w:b/>
@@ -108,7 +106,6 @@
         </w:rPr>
         <w:t xml:space="preserve">Get </w:t>
       </w:r>
-      <w:proofErr w:type="spellStart"/>
       <w:r>
         <w:rPr>
           <w:b/>
@@ -118,47 +115,21 @@
         </w:rPr>
         <w:t>TodoList</w:t>
       </w:r>
-      <w:proofErr w:type="spellEnd"/>
-    </w:p>
-    <w:p>
-      <w:pPr>
-        <w:rPr>
-          <w:sz w:val="32"/>
-          <w:szCs w:val="32"/>
-        </w:rPr>
-      </w:pPr>
-      <w:r>
-        <w:rPr>
-          <w:sz w:val="32"/>
-          <w:szCs w:val="32"/>
-        </w:rPr>
-        <w:t>Endpoint: /</w:t>
-      </w:r>
-      <w:proofErr w:type="spellStart"/>
-      <w:r>
-        <w:rPr>
-          <w:sz w:val="32"/>
-          <w:szCs w:val="32"/>
-        </w:rPr>
-        <w:t>api</w:t>
-      </w:r>
-      <w:proofErr w:type="spellEnd"/>
-      <w:r>
-        <w:rPr>
-          <w:sz w:val="32"/>
-          <w:szCs w:val="32"/>
-        </w:rPr>
-        <w:t>/v1/</w:t>
-      </w:r>
-      <w:proofErr w:type="spellStart"/>
-      <w:r>
-        <w:rPr>
-          <w:sz w:val="32"/>
-          <w:szCs w:val="32"/>
-        </w:rPr>
-        <w:t>todoList</w:t>
-      </w:r>
-      <w:proofErr w:type="spellEnd"/>
+    </w:p>
+    <w:p>
+      <w:pPr>
+        <w:rPr>
+          <w:sz w:val="32"/>
+          <w:szCs w:val="32"/>
+        </w:rPr>
+      </w:pPr>
+      <w:r>
+        <w:rPr>
+          <w:sz w:val="32"/>
+          <w:szCs w:val="32"/>
+        </w:rPr>
+        <w:t>Endpoint: /api/v1/todoList</w:t>
+      </w:r>
     </w:p>
     <w:p>
       <w:pPr>
@@ -345,8 +316,6 @@
           <w:szCs w:val="36"/>
         </w:rPr>
       </w:pPr>
-      <w:bookmarkStart w:id="0" w:name="_GoBack"/>
-      <w:bookmarkEnd w:id="0"/>
     </w:p>
     <w:p>
       <w:pPr>
@@ -374,19 +343,8 @@
           <w:sz w:val="36"/>
           <w:szCs w:val="36"/>
         </w:rPr>
-        <w:t xml:space="preserve"> </w:t>
-      </w:r>
-      <w:proofErr w:type="spellStart"/>
-      <w:r>
-        <w:rPr>
-          <w:b/>
-          <w:bCs/>
-          <w:sz w:val="36"/>
-          <w:szCs w:val="36"/>
-        </w:rPr>
-        <w:t>Todo</w:t>
-      </w:r>
-      <w:proofErr w:type="spellEnd"/>
+        <w:t xml:space="preserve"> Todo</w:t>
+      </w:r>
       <w:r>
         <w:rPr>
           <w:b/>
@@ -418,55 +376,7 @@
           <w:sz w:val="32"/>
           <w:szCs w:val="32"/>
         </w:rPr>
-        <w:t>Endpoint: /</w:t>
-      </w:r>
-      <w:proofErr w:type="spellStart"/>
-      <w:r>
-        <w:rPr>
-          <w:sz w:val="32"/>
-          <w:szCs w:val="32"/>
-        </w:rPr>
-        <w:t>api</w:t>
-      </w:r>
-      <w:proofErr w:type="spellEnd"/>
-      <w:r>
-        <w:rPr>
-          <w:sz w:val="32"/>
-          <w:szCs w:val="32"/>
-        </w:rPr>
-        <w:t>/v1/</w:t>
-      </w:r>
-      <w:proofErr w:type="spellStart"/>
-      <w:r>
-        <w:rPr>
-          <w:sz w:val="32"/>
-          <w:szCs w:val="32"/>
-        </w:rPr>
-        <w:t>todoList</w:t>
-      </w:r>
-      <w:proofErr w:type="spellEnd"/>
-      <w:r>
-        <w:rPr>
-          <w:sz w:val="32"/>
-          <w:szCs w:val="32"/>
-        </w:rPr>
-        <w:t>/</w:t>
-      </w:r>
-      <w:proofErr w:type="gramStart"/>
-      <w:r>
-        <w:rPr>
-          <w:sz w:val="32"/>
-          <w:szCs w:val="32"/>
-        </w:rPr>
-        <w:t>{:ref</w:t>
-      </w:r>
-      <w:proofErr w:type="gramEnd"/>
-      <w:r>
-        <w:rPr>
-          <w:sz w:val="32"/>
-          <w:szCs w:val="32"/>
-        </w:rPr>
-        <w:t>}</w:t>
+        <w:t>Endpoint: /api/v1/todoList/{:ref}</w:t>
       </w:r>
     </w:p>
     <w:p>
@@ -517,6 +427,13 @@
           <w:szCs w:val="32"/>
         </w:rPr>
         <w:t>ref: Number</w:t>
+      </w:r>
+      <w:r>
+        <w:rPr>
+          <w:sz w:val="32"/>
+          <w:szCs w:val="32"/>
+        </w:rPr>
+        <w:t xml:space="preserve"> =&gt; reference code of todo task</w:t>
       </w:r>
     </w:p>
     <w:p>
@@ -724,59 +641,23 @@
           <w:sz w:val="36"/>
           <w:szCs w:val="36"/>
         </w:rPr>
-        <w:t xml:space="preserve">Add </w:t>
-      </w:r>
-      <w:proofErr w:type="spellStart"/>
-      <w:r>
-        <w:rPr>
-          <w:b/>
-          <w:bCs/>
-          <w:sz w:val="36"/>
-          <w:szCs w:val="36"/>
-        </w:rPr>
-        <w:t>Todo</w:t>
-      </w:r>
-      <w:proofErr w:type="spellEnd"/>
-    </w:p>
-    <w:p>
-      <w:pPr>
-        <w:rPr>
-          <w:sz w:val="32"/>
-          <w:szCs w:val="32"/>
-        </w:rPr>
-      </w:pPr>
-      <w:r>
-        <w:rPr>
-          <w:sz w:val="32"/>
-          <w:szCs w:val="32"/>
-        </w:rPr>
-        <w:t>Endpoint: /</w:t>
-      </w:r>
-      <w:proofErr w:type="spellStart"/>
-      <w:r>
-        <w:rPr>
-          <w:sz w:val="32"/>
-          <w:szCs w:val="32"/>
-        </w:rPr>
-        <w:t>api</w:t>
-      </w:r>
-      <w:proofErr w:type="spellEnd"/>
-      <w:r>
-        <w:rPr>
-          <w:sz w:val="32"/>
-          <w:szCs w:val="32"/>
-        </w:rPr>
-        <w:t>/v1/</w:t>
-      </w:r>
-      <w:proofErr w:type="spellStart"/>
-      <w:r>
-        <w:rPr>
-          <w:sz w:val="32"/>
-          <w:szCs w:val="32"/>
-        </w:rPr>
-        <w:t>todoList</w:t>
-      </w:r>
-      <w:proofErr w:type="spellEnd"/>
+        <w:t>Add Todo</w:t>
+      </w:r>
+    </w:p>
+    <w:p>
+      <w:pPr>
+        <w:rPr>
+          <w:sz w:val="32"/>
+          <w:szCs w:val="32"/>
+        </w:rPr>
+      </w:pPr>
+      <w:r>
+        <w:rPr>
+          <w:sz w:val="32"/>
+          <w:szCs w:val="32"/>
+        </w:rPr>
+        <w:t>Endpoint: /api/v1/todoList</w:t>
+      </w:r>
     </w:p>
     <w:p>
       <w:pPr>
@@ -841,21 +722,19 @@
           <w:szCs w:val="32"/>
         </w:rPr>
       </w:pPr>
-      <w:proofErr w:type="spellStart"/>
-      <w:r>
-        <w:rPr>
-          <w:sz w:val="32"/>
-          <w:szCs w:val="32"/>
-        </w:rPr>
-        <w:t>todo</w:t>
-      </w:r>
-      <w:proofErr w:type="spellEnd"/>
-      <w:r>
-        <w:rPr>
-          <w:sz w:val="32"/>
-          <w:szCs w:val="32"/>
-        </w:rPr>
-        <w:t>: String</w:t>
+      <w:r>
+        <w:rPr>
+          <w:sz w:val="32"/>
+          <w:szCs w:val="32"/>
+        </w:rPr>
+        <w:t>todo: String</w:t>
+      </w:r>
+      <w:r>
+        <w:rPr>
+          <w:sz w:val="32"/>
+          <w:szCs w:val="32"/>
+        </w:rPr>
+        <w:t xml:space="preserve"> =&gt; todo task</w:t>
       </w:r>
     </w:p>
     <w:p>
@@ -870,21 +749,19 @@
           <w:szCs w:val="32"/>
         </w:rPr>
       </w:pPr>
-      <w:proofErr w:type="spellStart"/>
-      <w:r>
-        <w:rPr>
-          <w:sz w:val="32"/>
-          <w:szCs w:val="32"/>
-        </w:rPr>
-        <w:t>isDone</w:t>
-      </w:r>
-      <w:proofErr w:type="spellEnd"/>
-      <w:r>
-        <w:rPr>
-          <w:sz w:val="32"/>
-          <w:szCs w:val="32"/>
-        </w:rPr>
-        <w:t>: Boolean</w:t>
+      <w:r>
+        <w:rPr>
+          <w:sz w:val="32"/>
+          <w:szCs w:val="32"/>
+        </w:rPr>
+        <w:t>isDone: Boolean</w:t>
+      </w:r>
+      <w:r>
+        <w:rPr>
+          <w:sz w:val="32"/>
+          <w:szCs w:val="32"/>
+        </w:rPr>
+        <w:t xml:space="preserve"> =&gt; status of todo task</w:t>
       </w:r>
     </w:p>
     <w:p>
@@ -1088,90 +965,22 @@
           <w:sz w:val="36"/>
           <w:szCs w:val="36"/>
         </w:rPr>
-        <w:t xml:space="preserve"> </w:t>
-      </w:r>
-      <w:proofErr w:type="spellStart"/>
-      <w:r>
-        <w:rPr>
-          <w:b/>
-          <w:bCs/>
-          <w:sz w:val="36"/>
-          <w:szCs w:val="36"/>
-        </w:rPr>
-        <w:t>Todo</w:t>
-      </w:r>
-      <w:proofErr w:type="spellEnd"/>
-      <w:r>
-        <w:rPr>
-          <w:b/>
-          <w:bCs/>
-          <w:sz w:val="36"/>
-          <w:szCs w:val="36"/>
-        </w:rPr>
-        <w:t xml:space="preserve"> with Ref code</w:t>
-      </w:r>
-    </w:p>
-    <w:p>
-      <w:pPr>
-        <w:rPr>
-          <w:sz w:val="32"/>
-          <w:szCs w:val="32"/>
-        </w:rPr>
-      </w:pPr>
-      <w:r>
-        <w:rPr>
-          <w:sz w:val="32"/>
-          <w:szCs w:val="32"/>
-        </w:rPr>
-        <w:t>Endpoint: /</w:t>
-      </w:r>
-      <w:proofErr w:type="spellStart"/>
-      <w:r>
-        <w:rPr>
-          <w:sz w:val="32"/>
-          <w:szCs w:val="32"/>
-        </w:rPr>
-        <w:t>api</w:t>
-      </w:r>
-      <w:proofErr w:type="spellEnd"/>
-      <w:r>
-        <w:rPr>
-          <w:sz w:val="32"/>
-          <w:szCs w:val="32"/>
-        </w:rPr>
-        <w:t>/v1/</w:t>
-      </w:r>
-      <w:proofErr w:type="spellStart"/>
-      <w:r>
-        <w:rPr>
-          <w:sz w:val="32"/>
-          <w:szCs w:val="32"/>
-        </w:rPr>
-        <w:t>todoList</w:t>
-      </w:r>
-      <w:proofErr w:type="spellEnd"/>
-      <w:r>
-        <w:rPr>
-          <w:sz w:val="32"/>
-          <w:szCs w:val="32"/>
-        </w:rPr>
-        <w:t>/</w:t>
-      </w:r>
-      <w:proofErr w:type="gramStart"/>
-      <w:r>
-        <w:rPr>
-          <w:sz w:val="32"/>
-          <w:szCs w:val="32"/>
-        </w:rPr>
-        <w:t>{:ref</w:t>
-      </w:r>
-      <w:proofErr w:type="gramEnd"/>
-      <w:r>
-        <w:rPr>
-          <w:sz w:val="32"/>
-          <w:szCs w:val="32"/>
-        </w:rPr>
-        <w:t>}</w:t>
+        <w:t xml:space="preserve"> Todo with Ref code</w:t>
+      </w:r>
+    </w:p>
+    <w:p>
+      <w:pPr>
+        <w:rPr>
+          <w:sz w:val="32"/>
+          <w:szCs w:val="32"/>
+        </w:rPr>
+      </w:pPr>
+      <w:r>
+        <w:rPr>
+          <w:sz w:val="32"/>
+          <w:szCs w:val="32"/>
+        </w:rPr>
+        <w:t>Endpoint: /api/v1/todoList/{:ref}</w:t>
       </w:r>
     </w:p>
     <w:p>
@@ -1223,6 +1032,13 @@
         </w:rPr>
         <w:t>ref: Number</w:t>
       </w:r>
+      <w:r>
+        <w:rPr>
+          <w:sz w:val="32"/>
+          <w:szCs w:val="32"/>
+        </w:rPr>
+        <w:t xml:space="preserve"> =&gt; reference code of todo task</w:t>
+      </w:r>
     </w:p>
     <w:p>
       <w:pPr>
@@ -1258,21 +1074,19 @@
           <w:szCs w:val="32"/>
         </w:rPr>
       </w:pPr>
-      <w:proofErr w:type="spellStart"/>
-      <w:r>
-        <w:rPr>
-          <w:sz w:val="32"/>
-          <w:szCs w:val="32"/>
-        </w:rPr>
-        <w:t>todo</w:t>
-      </w:r>
-      <w:proofErr w:type="spellEnd"/>
-      <w:r>
-        <w:rPr>
-          <w:sz w:val="32"/>
-          <w:szCs w:val="32"/>
-        </w:rPr>
-        <w:t>: String</w:t>
+      <w:r>
+        <w:rPr>
+          <w:sz w:val="32"/>
+          <w:szCs w:val="32"/>
+        </w:rPr>
+        <w:t>todo: String</w:t>
+      </w:r>
+      <w:r>
+        <w:rPr>
+          <w:sz w:val="32"/>
+          <w:szCs w:val="32"/>
+        </w:rPr>
+        <w:t xml:space="preserve"> =&gt; todo task</w:t>
       </w:r>
     </w:p>
     <w:p>
@@ -1287,21 +1101,19 @@
           <w:szCs w:val="32"/>
         </w:rPr>
       </w:pPr>
-      <w:proofErr w:type="spellStart"/>
-      <w:r>
-        <w:rPr>
-          <w:sz w:val="32"/>
-          <w:szCs w:val="32"/>
-        </w:rPr>
-        <w:t>isDone</w:t>
-      </w:r>
-      <w:proofErr w:type="spellEnd"/>
-      <w:r>
-        <w:rPr>
-          <w:sz w:val="32"/>
-          <w:szCs w:val="32"/>
-        </w:rPr>
-        <w:t>: Boolean</w:t>
+      <w:r>
+        <w:rPr>
+          <w:sz w:val="32"/>
+          <w:szCs w:val="32"/>
+        </w:rPr>
+        <w:t>isDone: Boolean</w:t>
+      </w:r>
+      <w:r>
+        <w:rPr>
+          <w:sz w:val="32"/>
+          <w:szCs w:val="32"/>
+        </w:rPr>
+        <w:t xml:space="preserve"> =&gt; status of todo task</w:t>
       </w:r>
     </w:p>
     <w:p>
@@ -1487,88 +1299,29 @@
         </w:rPr>
         <w:t xml:space="preserve"> </w:t>
       </w:r>
-      <w:proofErr w:type="spellStart"/>
-      <w:r>
-        <w:rPr>
-          <w:b/>
-          <w:bCs/>
-          <w:sz w:val="36"/>
-          <w:szCs w:val="36"/>
-        </w:rPr>
-        <w:t>isDone</w:t>
-      </w:r>
-      <w:proofErr w:type="spellEnd"/>
-      <w:r>
-        <w:rPr>
-          <w:b/>
-          <w:bCs/>
-          <w:sz w:val="36"/>
-          <w:szCs w:val="36"/>
-        </w:rPr>
-        <w:t xml:space="preserve"> with Ref code</w:t>
-      </w:r>
-    </w:p>
-    <w:p>
-      <w:pPr>
-        <w:rPr>
-          <w:sz w:val="32"/>
-          <w:szCs w:val="32"/>
-        </w:rPr>
-      </w:pPr>
-      <w:r>
-        <w:rPr>
-          <w:sz w:val="32"/>
-          <w:szCs w:val="32"/>
-        </w:rPr>
-        <w:t>Endpoint: /</w:t>
-      </w:r>
-      <w:proofErr w:type="spellStart"/>
-      <w:r>
-        <w:rPr>
-          <w:sz w:val="32"/>
-          <w:szCs w:val="32"/>
-        </w:rPr>
-        <w:t>api</w:t>
-      </w:r>
-      <w:proofErr w:type="spellEnd"/>
-      <w:r>
-        <w:rPr>
-          <w:sz w:val="32"/>
-          <w:szCs w:val="32"/>
-        </w:rPr>
-        <w:t>/v1/</w:t>
-      </w:r>
-      <w:proofErr w:type="spellStart"/>
-      <w:r>
-        <w:rPr>
-          <w:sz w:val="32"/>
-          <w:szCs w:val="32"/>
-        </w:rPr>
-        <w:t>todoList</w:t>
-      </w:r>
-      <w:proofErr w:type="spellEnd"/>
-      <w:r>
-        <w:rPr>
-          <w:sz w:val="32"/>
-          <w:szCs w:val="32"/>
-        </w:rPr>
-        <w:t>/</w:t>
-      </w:r>
-      <w:proofErr w:type="gramStart"/>
-      <w:r>
-        <w:rPr>
-          <w:sz w:val="32"/>
-          <w:szCs w:val="32"/>
-        </w:rPr>
-        <w:t>{:ref</w:t>
-      </w:r>
-      <w:proofErr w:type="gramEnd"/>
-      <w:r>
-        <w:rPr>
-          <w:sz w:val="32"/>
-          <w:szCs w:val="32"/>
-        </w:rPr>
-        <w:t>}</w:t>
+      <w:r>
+        <w:rPr>
+          <w:b/>
+          <w:bCs/>
+          <w:sz w:val="36"/>
+          <w:szCs w:val="36"/>
+        </w:rPr>
+        <w:t>isDone with Ref code</w:t>
+      </w:r>
+    </w:p>
+    <w:p>
+      <w:pPr>
+        <w:rPr>
+          <w:sz w:val="32"/>
+          <w:szCs w:val="32"/>
+        </w:rPr>
+      </w:pPr>
+      <w:r>
+        <w:rPr>
+          <w:sz w:val="32"/>
+          <w:szCs w:val="32"/>
+        </w:rPr>
+        <w:t>Endpoint: /api/v1/todoList/{:ref}</w:t>
       </w:r>
     </w:p>
     <w:p>
@@ -1620,6 +1373,13 @@
         </w:rPr>
         <w:t>ref: Number</w:t>
       </w:r>
+      <w:r>
+        <w:rPr>
+          <w:sz w:val="32"/>
+          <w:szCs w:val="32"/>
+        </w:rPr>
+        <w:t xml:space="preserve"> =&gt; reference code of todo task</w:t>
+      </w:r>
     </w:p>
     <w:p>
       <w:pPr>
@@ -1648,21 +1408,19 @@
           <w:szCs w:val="32"/>
         </w:rPr>
       </w:pPr>
-      <w:proofErr w:type="spellStart"/>
-      <w:r>
-        <w:rPr>
-          <w:sz w:val="32"/>
-          <w:szCs w:val="32"/>
-        </w:rPr>
-        <w:t>isDone</w:t>
-      </w:r>
-      <w:proofErr w:type="spellEnd"/>
-      <w:r>
-        <w:rPr>
-          <w:sz w:val="32"/>
-          <w:szCs w:val="32"/>
-        </w:rPr>
-        <w:t>: Boolean</w:t>
+      <w:r>
+        <w:rPr>
+          <w:sz w:val="32"/>
+          <w:szCs w:val="32"/>
+        </w:rPr>
+        <w:t>isDone: Boolean</w:t>
+      </w:r>
+      <w:r>
+        <w:rPr>
+          <w:sz w:val="32"/>
+          <w:szCs w:val="32"/>
+        </w:rPr>
+        <w:t xml:space="preserve"> =&gt; status of todo task</w:t>
       </w:r>
     </w:p>
     <w:p>
@@ -1851,7 +1609,6 @@
         </w:rPr>
         <w:t xml:space="preserve">Delete </w:t>
       </w:r>
-      <w:proofErr w:type="spellStart"/>
       <w:r>
         <w:rPr>
           <w:b/>
@@ -1861,7 +1618,6 @@
         </w:rPr>
         <w:t>Todo</w:t>
       </w:r>
-      <w:proofErr w:type="spellEnd"/>
       <w:r>
         <w:rPr>
           <w:b/>
@@ -1884,55 +1640,7 @@
           <w:sz w:val="32"/>
           <w:szCs w:val="32"/>
         </w:rPr>
-        <w:t>Endpoint: /</w:t>
-      </w:r>
-      <w:proofErr w:type="spellStart"/>
-      <w:r>
-        <w:rPr>
-          <w:sz w:val="32"/>
-          <w:szCs w:val="32"/>
-        </w:rPr>
-        <w:t>api</w:t>
-      </w:r>
-      <w:proofErr w:type="spellEnd"/>
-      <w:r>
-        <w:rPr>
-          <w:sz w:val="32"/>
-          <w:szCs w:val="32"/>
-        </w:rPr>
-        <w:t>/v1/</w:t>
-      </w:r>
-      <w:proofErr w:type="spellStart"/>
-      <w:r>
-        <w:rPr>
-          <w:sz w:val="32"/>
-          <w:szCs w:val="32"/>
-        </w:rPr>
-        <w:t>todoList</w:t>
-      </w:r>
-      <w:proofErr w:type="spellEnd"/>
-      <w:r>
-        <w:rPr>
-          <w:sz w:val="32"/>
-          <w:szCs w:val="32"/>
-        </w:rPr>
-        <w:t>/</w:t>
-      </w:r>
-      <w:proofErr w:type="gramStart"/>
-      <w:r>
-        <w:rPr>
-          <w:sz w:val="32"/>
-          <w:szCs w:val="32"/>
-        </w:rPr>
-        <w:t>{:ref</w:t>
-      </w:r>
-      <w:proofErr w:type="gramEnd"/>
-      <w:r>
-        <w:rPr>
-          <w:sz w:val="32"/>
-          <w:szCs w:val="32"/>
-        </w:rPr>
-        <w:t>}</w:t>
+        <w:t>Endpoint: /api/v1/todoList/{:ref}</w:t>
       </w:r>
     </w:p>
     <w:p>
@@ -1991,6 +1699,15 @@
         </w:rPr>
         <w:t>ref: Number</w:t>
       </w:r>
+      <w:r>
+        <w:rPr>
+          <w:sz w:val="32"/>
+          <w:szCs w:val="32"/>
+        </w:rPr>
+        <w:t xml:space="preserve"> =&gt; reference of todo task</w:t>
+      </w:r>
+      <w:bookmarkStart w:id="0" w:name="_GoBack"/>
+      <w:bookmarkEnd w:id="0"/>
     </w:p>
     <w:p>
       <w:pPr>

</xml_diff>